<commit_message>
Further elaboration on report & design docs
</commit_message>
<xml_diff>
--- a/CS3502 Project Phase 1 Report.docx
+++ b/CS3502 Project Phase 1 Report.docx
@@ -3550,7 +3550,7 @@
           <w:szCs w:val="22"/>
         </w:rPr>
       </w:pPr>
-      <w:bookmarkStart w:id="3" w:name="_Toc506809823"/>
+      <w:bookmarkStart w:id="3" w:name="_Toc509786195"/>
       <w:r>
         <w:t xml:space="preserve">Figure </w:t>
       </w:r>
@@ -4404,7 +4404,7 @@
         <w:pStyle w:val="Caption"/>
         <w:jc w:val="center"/>
       </w:pPr>
-      <w:bookmarkStart w:id="7" w:name="_Toc506809824"/>
+      <w:bookmarkStart w:id="7" w:name="_Toc509786196"/>
       <w:r>
         <w:lastRenderedPageBreak/>
         <w:t xml:space="preserve">Figure </w:t>
@@ -4422,7 +4422,7 @@
         <w:rPr>
           <w:noProof/>
         </w:rPr>
-        <w:t>3</w:t>
+        <w:t>2</w:t>
       </w:r>
       <w:r>
         <w:rPr>
@@ -5172,7 +5172,7 @@
         <w:pStyle w:val="Caption"/>
         <w:jc w:val="center"/>
       </w:pPr>
-      <w:bookmarkStart w:id="10" w:name="_Toc506809825"/>
+      <w:bookmarkStart w:id="10" w:name="_Toc509786197"/>
       <w:r>
         <w:t xml:space="preserve">Figure </w:t>
       </w:r>
@@ -5189,7 +5189,7 @@
         <w:rPr>
           <w:noProof/>
         </w:rPr>
-        <w:t>4</w:t>
+        <w:t>3</w:t>
       </w:r>
       <w:r>
         <w:rPr>
@@ -8253,7 +8253,7 @@
           <w:szCs w:val="22"/>
         </w:rPr>
       </w:pPr>
-      <w:bookmarkStart w:id="20" w:name="_Toc506809826"/>
+      <w:bookmarkStart w:id="20" w:name="_Toc509786198"/>
       <w:r>
         <w:t xml:space="preserve">Figure </w:t>
       </w:r>
@@ -8270,7 +8270,7 @@
         <w:rPr>
           <w:noProof/>
         </w:rPr>
-        <w:t>5</w:t>
+        <w:t>4</w:t>
       </w:r>
       <w:r>
         <w:rPr>
@@ -9843,7 +9843,7 @@
           <w:szCs w:val="22"/>
         </w:rPr>
       </w:pPr>
-      <w:bookmarkStart w:id="22" w:name="_Toc506809827"/>
+      <w:bookmarkStart w:id="22" w:name="_Toc509786199"/>
       <w:r>
         <w:t xml:space="preserve">Figure </w:t>
       </w:r>
@@ -9860,7 +9860,7 @@
         <w:rPr>
           <w:noProof/>
         </w:rPr>
-        <w:t>6</w:t>
+        <w:t>5</w:t>
       </w:r>
       <w:r>
         <w:rPr>
@@ -12001,7 +12001,7 @@
         <w:pStyle w:val="Caption"/>
         <w:jc w:val="center"/>
       </w:pPr>
-      <w:bookmarkStart w:id="23" w:name="_Toc506809828"/>
+      <w:bookmarkStart w:id="23" w:name="_Toc509786200"/>
       <w:r>
         <w:t xml:space="preserve">Figure </w:t>
       </w:r>
@@ -12018,7 +12018,7 @@
         <w:rPr>
           <w:noProof/>
         </w:rPr>
-        <w:t>7</w:t>
+        <w:t>6</w:t>
       </w:r>
       <w:r>
         <w:rPr>
@@ -12285,7 +12285,212 @@
       </w:pPr>
       <w:bookmarkStart w:id="27" w:name="_Toc509782830"/>
       <w:r>
+        <w:rPr>
+          <w:noProof/>
+        </w:rPr>
         <w:lastRenderedPageBreak/>
+        <mc:AlternateContent>
+          <mc:Choice Requires="wpg">
+            <w:drawing>
+              <wp:anchor distT="0" distB="0" distL="114300" distR="114300" simplePos="0" relativeHeight="251654144" behindDoc="0" locked="0" layoutInCell="1" allowOverlap="1">
+                <wp:simplePos x="0" y="0"/>
+                <wp:positionH relativeFrom="column">
+                  <wp:posOffset>4324350</wp:posOffset>
+                </wp:positionH>
+                <wp:positionV relativeFrom="paragraph">
+                  <wp:posOffset>3175</wp:posOffset>
+                </wp:positionV>
+                <wp:extent cx="1590675" cy="4552950"/>
+                <wp:effectExtent l="0" t="0" r="9525" b="0"/>
+                <wp:wrapSquare wrapText="bothSides"/>
+                <wp:docPr id="19" name="Group 19"/>
+                <wp:cNvGraphicFramePr/>
+                <a:graphic xmlns:a="http://schemas.openxmlformats.org/drawingml/2006/main">
+                  <a:graphicData uri="http://schemas.microsoft.com/office/word/2010/wordprocessingGroup">
+                    <wpg:wgp>
+                      <wpg:cNvGrpSpPr/>
+                      <wpg:grpSpPr>
+                        <a:xfrm>
+                          <a:off x="0" y="0"/>
+                          <a:ext cx="1590675" cy="4552950"/>
+                          <a:chOff x="0" y="0"/>
+                          <a:chExt cx="1590675" cy="4552950"/>
+                        </a:xfrm>
+                      </wpg:grpSpPr>
+                      <pic:pic xmlns:pic="http://schemas.openxmlformats.org/drawingml/2006/picture">
+                        <pic:nvPicPr>
+                          <pic:cNvPr id="12" name="Picture 12"/>
+                          <pic:cNvPicPr/>
+                        </pic:nvPicPr>
+                        <pic:blipFill>
+                          <a:blip r:embed="rId15">
+                            <a:extLst>
+                              <a:ext uri="{28A0092B-C50C-407E-A947-70E740481C1C}">
+                                <a14:useLocalDpi xmlns:a14="http://schemas.microsoft.com/office/drawing/2010/main" val="0"/>
+                              </a:ext>
+                            </a:extLst>
+                          </a:blip>
+                          <a:srcRect/>
+                          <a:stretch>
+                            <a:fillRect/>
+                          </a:stretch>
+                        </pic:blipFill>
+                        <pic:spPr bwMode="auto">
+                          <a:xfrm>
+                            <a:off x="0" y="0"/>
+                            <a:ext cx="1524635" cy="4038600"/>
+                          </a:xfrm>
+                          <a:prstGeom prst="rect">
+                            <a:avLst/>
+                          </a:prstGeom>
+                          <a:noFill/>
+                          <a:ln>
+                            <a:noFill/>
+                          </a:ln>
+                        </pic:spPr>
+                      </pic:pic>
+                      <wps:wsp>
+                        <wps:cNvPr id="18" name="Text Box 18"/>
+                        <wps:cNvSpPr txBox="1"/>
+                        <wps:spPr>
+                          <a:xfrm>
+                            <a:off x="0" y="4095750"/>
+                            <a:ext cx="1590675" cy="457200"/>
+                          </a:xfrm>
+                          <a:prstGeom prst="rect">
+                            <a:avLst/>
+                          </a:prstGeom>
+                          <a:solidFill>
+                            <a:prstClr val="white"/>
+                          </a:solidFill>
+                          <a:ln>
+                            <a:noFill/>
+                          </a:ln>
+                        </wps:spPr>
+                        <wps:txbx>
+                          <w:txbxContent>
+                            <w:p>
+                              <w:pPr>
+                                <w:pStyle w:val="Caption"/>
+                              </w:pPr>
+                              <w:r>
+                                <w:t xml:space="preserve">Figure </w:t>
+                              </w:r>
+                              <w:r>
+                                <w:fldChar w:fldCharType="begin"/>
+                              </w:r>
+                              <w:r>
+                                <w:instrText xml:space="preserve"> SEQ Figure \* ARABIC </w:instrText>
+                              </w:r>
+                              <w:r>
+                                <w:fldChar w:fldCharType="separate"/>
+                              </w:r>
+                              <w:r>
+                                <w:rPr>
+                                  <w:noProof/>
+                                </w:rPr>
+                                <w:t>7</w:t>
+                              </w:r>
+                              <w:r>
+                                <w:fldChar w:fldCharType="end"/>
+                              </w:r>
+                              <w:r>
+                                <w:t xml:space="preserve"> System overview diagram</w:t>
+                              </w:r>
+                              <w:r>
+                                <w:t>.</w:t>
+                              </w:r>
+                            </w:p>
+                            <w:p/>
+                          </w:txbxContent>
+                        </wps:txbx>
+                        <wps:bodyPr rot="0" spcFirstLastPara="0" vertOverflow="overflow" horzOverflow="overflow" vert="horz" wrap="square" lIns="0" tIns="0" rIns="0" bIns="0" numCol="1" spcCol="0" rtlCol="0" fromWordArt="0" anchor="t" anchorCtr="0" forceAA="0" compatLnSpc="1">
+                          <a:prstTxWarp prst="textNoShape">
+                            <a:avLst/>
+                          </a:prstTxWarp>
+                          <a:spAutoFit/>
+                        </wps:bodyPr>
+                      </wps:wsp>
+                    </wpg:wgp>
+                  </a:graphicData>
+                </a:graphic>
+                <wp14:sizeRelH relativeFrom="margin">
+                  <wp14:pctWidth>0</wp14:pctWidth>
+                </wp14:sizeRelH>
+              </wp:anchor>
+            </w:drawing>
+          </mc:Choice>
+          <mc:Fallback>
+            <w:pict>
+              <v:group id="Group 19" o:spid="_x0000_s1031" style="position:absolute;left:0;text-align:left;margin-left:340.5pt;margin-top:.25pt;width:125.25pt;height:358.5pt;z-index:251654144;mso-position-horizontal-relative:text;mso-position-vertical-relative:text;mso-width-relative:margin" coordsize="15906,45529" o:gfxdata="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">
+                <v:shapetype id="_x0000_t75" coordsize="21600,21600" o:spt="75" o:preferrelative="t" path="m@4@5l@4@11@9@11@9@5xe" filled="f" stroked="f">
+                  <v:stroke joinstyle="miter"/>
+                  <v:formulas>
+                    <v:f eqn="if lineDrawn pixelLineWidth 0"/>
+                    <v:f eqn="sum @0 1 0"/>
+                    <v:f eqn="sum 0 0 @1"/>
+                    <v:f eqn="prod @2 1 2"/>
+                    <v:f eqn="prod @3 21600 pixelWidth"/>
+                    <v:f eqn="prod @3 21600 pixelHeight"/>
+                    <v:f eqn="sum @0 0 1"/>
+                    <v:f eqn="prod @6 1 2"/>
+                    <v:f eqn="prod @7 21600 pixelWidth"/>
+                    <v:f eqn="sum @8 21600 0"/>
+                    <v:f eqn="prod @7 21600 pixelHeight"/>
+                    <v:f eqn="sum @10 21600 0"/>
+                  </v:formulas>
+                  <v:path o:extrusionok="f" gradientshapeok="t" o:connecttype="rect"/>
+                  <o:lock v:ext="edit" aspectratio="t"/>
+                </v:shapetype>
+                <v:shape id="Picture 12" o:spid="_x0000_s1032" type="#_x0000_t75" style="position:absolute;width:15246;height:40386;visibility:visible;mso-wrap-style:square" o:gfxdata="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">
+                  <v:imagedata r:id="rId16" o:title=""/>
+                </v:shape>
+                <v:shape id="Text Box 18" o:spid="_x0000_s1033" type="#_x0000_t202" style="position:absolute;top:40957;width:15906;height:4572;visibility:visible;mso-wrap-style:square;v-text-anchor:top" o:gfxdata="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" stroked="f">
+                  <v:textbox style="mso-fit-shape-to-text:t" inset="0,0,0,0">
+                    <w:txbxContent>
+                      <w:p>
+                        <w:pPr>
+                          <w:pStyle w:val="Caption"/>
+                        </w:pPr>
+                        <w:r>
+                          <w:t xml:space="preserve">Figure </w:t>
+                        </w:r>
+                        <w:r>
+                          <w:fldChar w:fldCharType="begin"/>
+                        </w:r>
+                        <w:r>
+                          <w:instrText xml:space="preserve"> SEQ Figure \* ARABIC </w:instrText>
+                        </w:r>
+                        <w:r>
+                          <w:fldChar w:fldCharType="separate"/>
+                        </w:r>
+                        <w:r>
+                          <w:rPr>
+                            <w:noProof/>
+                          </w:rPr>
+                          <w:t>7</w:t>
+                        </w:r>
+                        <w:r>
+                          <w:fldChar w:fldCharType="end"/>
+                        </w:r>
+                        <w:r>
+                          <w:t xml:space="preserve"> System overview diagram</w:t>
+                        </w:r>
+                        <w:r>
+                          <w:t>.</w:t>
+                        </w:r>
+                      </w:p>
+                      <w:p/>
+                    </w:txbxContent>
+                  </v:textbox>
+                </v:shape>
+                <w10:wrap type="square"/>
+              </v:group>
+            </w:pict>
+          </mc:Fallback>
+        </mc:AlternateContent>
+      </w:r>
+      <w:r>
         <w:t>Design Approach</w:t>
       </w:r>
       <w:bookmarkEnd w:id="27"/>
@@ -12306,6 +12511,11 @@
     </w:p>
     <w:p>
       <w:pPr>
+        <w:ind w:firstLine="720"/>
+      </w:pPr>
+    </w:p>
+    <w:p>
+      <w:pPr>
         <w:pStyle w:val="Heading2"/>
       </w:pPr>
       <w:r>
@@ -12316,6 +12526,186 @@
       <w:pPr>
         <w:ind w:firstLine="720"/>
       </w:pPr>
+      <w:r>
+        <w:rPr>
+          <w:noProof/>
+        </w:rPr>
+        <mc:AlternateContent>
+          <mc:Choice Requires="wpg">
+            <w:drawing>
+              <wp:anchor distT="0" distB="0" distL="114300" distR="114300" simplePos="0" relativeHeight="251662336" behindDoc="0" locked="0" layoutInCell="1" allowOverlap="1">
+                <wp:simplePos x="0" y="0"/>
+                <wp:positionH relativeFrom="column">
+                  <wp:posOffset>1057275</wp:posOffset>
+                </wp:positionH>
+                <wp:positionV relativeFrom="paragraph">
+                  <wp:posOffset>2066290</wp:posOffset>
+                </wp:positionV>
+                <wp:extent cx="3820795" cy="3209925"/>
+                <wp:effectExtent l="0" t="0" r="8255" b="9525"/>
+                <wp:wrapTopAndBottom/>
+                <wp:docPr id="25" name="Group 25"/>
+                <wp:cNvGraphicFramePr/>
+                <a:graphic xmlns:a="http://schemas.openxmlformats.org/drawingml/2006/main">
+                  <a:graphicData uri="http://schemas.microsoft.com/office/word/2010/wordprocessingGroup">
+                    <wpg:wgp>
+                      <wpg:cNvGrpSpPr/>
+                      <wpg:grpSpPr>
+                        <a:xfrm>
+                          <a:off x="0" y="0"/>
+                          <a:ext cx="3820795" cy="3209925"/>
+                          <a:chOff x="0" y="0"/>
+                          <a:chExt cx="3820795" cy="3209925"/>
+                        </a:xfrm>
+                      </wpg:grpSpPr>
+                      <pic:pic xmlns:pic="http://schemas.openxmlformats.org/drawingml/2006/picture">
+                        <pic:nvPicPr>
+                          <pic:cNvPr id="23" name="Picture 23"/>
+                          <pic:cNvPicPr>
+                            <a:picLocks noChangeAspect="1"/>
+                          </pic:cNvPicPr>
+                        </pic:nvPicPr>
+                        <pic:blipFill>
+                          <a:blip r:embed="rId17">
+                            <a:extLst>
+                              <a:ext uri="{28A0092B-C50C-407E-A947-70E740481C1C}">
+                                <a14:useLocalDpi xmlns:a14="http://schemas.microsoft.com/office/drawing/2010/main" val="0"/>
+                              </a:ext>
+                            </a:extLst>
+                          </a:blip>
+                          <a:stretch>
+                            <a:fillRect/>
+                          </a:stretch>
+                        </pic:blipFill>
+                        <pic:spPr>
+                          <a:xfrm>
+                            <a:off x="0" y="0"/>
+                            <a:ext cx="3820795" cy="3000375"/>
+                          </a:xfrm>
+                          <a:prstGeom prst="rect">
+                            <a:avLst/>
+                          </a:prstGeom>
+                        </pic:spPr>
+                      </pic:pic>
+                      <wps:wsp>
+                        <wps:cNvPr id="24" name="Text Box 24"/>
+                        <wps:cNvSpPr txBox="1"/>
+                        <wps:spPr>
+                          <a:xfrm>
+                            <a:off x="0" y="3057525"/>
+                            <a:ext cx="3820795" cy="152400"/>
+                          </a:xfrm>
+                          <a:prstGeom prst="rect">
+                            <a:avLst/>
+                          </a:prstGeom>
+                          <a:solidFill>
+                            <a:prstClr val="white"/>
+                          </a:solidFill>
+                          <a:ln>
+                            <a:noFill/>
+                          </a:ln>
+                        </wps:spPr>
+                        <wps:txbx>
+                          <w:txbxContent>
+                            <w:p>
+                              <w:pPr>
+                                <w:pStyle w:val="Caption"/>
+                                <w:jc w:val="center"/>
+                                <w:rPr>
+                                  <w:noProof/>
+                                </w:rPr>
+                              </w:pPr>
+                              <w:r>
+                                <w:t xml:space="preserve">Figure </w:t>
+                              </w:r>
+                              <w:r>
+                                <w:fldChar w:fldCharType="begin"/>
+                              </w:r>
+                              <w:r>
+                                <w:instrText xml:space="preserve"> SEQ Figure \* ARABIC </w:instrText>
+                              </w:r>
+                              <w:r>
+                                <w:fldChar w:fldCharType="separate"/>
+                              </w:r>
+                              <w:r>
+                                <w:rPr>
+                                  <w:noProof/>
+                                </w:rPr>
+                                <w:t>8</w:t>
+                              </w:r>
+                              <w:r>
+                                <w:fldChar w:fldCharType="end"/>
+                              </w:r>
+                              <w:r>
+                                <w:t xml:space="preserve"> UML class diagram of the memory system.</w:t>
+                              </w:r>
+                            </w:p>
+                          </w:txbxContent>
+                        </wps:txbx>
+                        <wps:bodyPr rot="0" spcFirstLastPara="0" vertOverflow="overflow" horzOverflow="overflow" vert="horz" wrap="square" lIns="0" tIns="0" rIns="0" bIns="0" numCol="1" spcCol="0" rtlCol="0" fromWordArt="0" anchor="t" anchorCtr="0" forceAA="0" compatLnSpc="1">
+                          <a:prstTxWarp prst="textNoShape">
+                            <a:avLst/>
+                          </a:prstTxWarp>
+                          <a:spAutoFit/>
+                        </wps:bodyPr>
+                      </wps:wsp>
+                    </wpg:wgp>
+                  </a:graphicData>
+                </a:graphic>
+              </wp:anchor>
+            </w:drawing>
+          </mc:Choice>
+          <mc:Fallback>
+            <w:pict>
+              <v:group id="Group 25" o:spid="_x0000_s1034" style="position:absolute;left:0;text-align:left;margin-left:83.25pt;margin-top:162.7pt;width:300.85pt;height:252.75pt;z-index:251662336;mso-position-horizontal-relative:text;mso-position-vertical-relative:text" coordsize="38207,32099" o:gfxdata="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">
+                <v:shape id="Picture 23" o:spid="_x0000_s1035" type="#_x0000_t75" style="position:absolute;width:38207;height:30003;visibility:visible;mso-wrap-style:square" o:gfxdata="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">
+                  <v:imagedata r:id="rId18" o:title=""/>
+                </v:shape>
+                <v:shape id="Text Box 24" o:spid="_x0000_s1036" type="#_x0000_t202" style="position:absolute;top:30575;width:38207;height:1524;visibility:visible;mso-wrap-style:square;v-text-anchor:top" o:gfxdata="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" stroked="f">
+                  <v:textbox style="mso-fit-shape-to-text:t" inset="0,0,0,0">
+                    <w:txbxContent>
+                      <w:p>
+                        <w:pPr>
+                          <w:pStyle w:val="Caption"/>
+                          <w:jc w:val="center"/>
+                          <w:rPr>
+                            <w:noProof/>
+                          </w:rPr>
+                        </w:pPr>
+                        <w:r>
+                          <w:t xml:space="preserve">Figure </w:t>
+                        </w:r>
+                        <w:r>
+                          <w:fldChar w:fldCharType="begin"/>
+                        </w:r>
+                        <w:r>
+                          <w:instrText xml:space="preserve"> SEQ Figure \* ARABIC </w:instrText>
+                        </w:r>
+                        <w:r>
+                          <w:fldChar w:fldCharType="separate"/>
+                        </w:r>
+                        <w:r>
+                          <w:rPr>
+                            <w:noProof/>
+                          </w:rPr>
+                          <w:t>8</w:t>
+                        </w:r>
+                        <w:r>
+                          <w:fldChar w:fldCharType="end"/>
+                        </w:r>
+                        <w:r>
+                          <w:t xml:space="preserve"> UML class diagram of the memory system.</w:t>
+                        </w:r>
+                      </w:p>
+                    </w:txbxContent>
+                  </v:textbox>
+                </v:shape>
+                <w10:wrap type="topAndBottom"/>
+              </v:group>
+            </w:pict>
+          </mc:Fallback>
+        </mc:AlternateContent>
+      </w:r>
       <w:r>
         <w:t xml:space="preserve">The basic memory system is broken down into 2 parts, the data itself and the storage. The data is given to the system as hexadecimal, 4-byte values written in text. In order to turn this into something that can be easily used by the operating system, these text values are read in as strings, then passed to the Word objects, which convert the strings into long integers for more memory-efficient storage. The long integer was chosen over the regular integer due to constraints of the Java programming language. While an integer is large enough to contain all of the data necessary, </w:t>
       </w:r>
@@ -12344,11 +12734,28 @@
     </w:p>
     <w:p>
       <w:pPr>
+        <w:keepNext/>
+        <w:jc w:val="center"/>
+      </w:pPr>
+    </w:p>
+    <w:p>
+      <w:pPr>
         <w:ind w:firstLine="720"/>
       </w:pPr>
-      <w:r>
-        <w:t xml:space="preserve">The storage of the system uses an array of these Word objects. The array was chosen because it allows random access, and its fixed size would not be an issue in our system, where the size of the various memory devices does not change after it has been set. </w:t>
-      </w:r>
+    </w:p>
+    <w:p>
+      <w:pPr>
+        <w:ind w:firstLine="720"/>
+      </w:pPr>
+      <w:r>
+        <w:t>The storage of the system uses an array of these Word objects. The array was chosen because it allows random access, and its fixed size would not be an issue in our system, where the size of the various memory devices does not change after it has been set.</w:t>
+      </w:r>
+    </w:p>
+    <w:p>
+      <w:pPr>
+        <w:ind w:firstLine="720"/>
+        <w:jc w:val="center"/>
+      </w:pPr>
     </w:p>
     <w:p>
       <w:pPr>
@@ -12360,12 +12767,6 @@
     </w:p>
     <w:p>
       <w:pPr>
-        <w:jc w:val="center"/>
-      </w:pPr>
-    </w:p>
-    <w:p/>
-    <w:p>
-      <w:pPr>
         <w:ind w:firstLine="720"/>
       </w:pPr>
       <w:r>
@@ -12414,137 +12815,487 @@
     </w:p>
     <w:p>
       <w:pPr>
+        <w:ind w:firstLine="720"/>
+      </w:pPr>
+    </w:p>
+    <w:p>
+      <w:pPr>
         <w:pStyle w:val="Heading3"/>
       </w:pPr>
       <w:r>
+        <w:t>Loader</w:t>
+      </w:r>
+    </w:p>
+    <w:p>
+      <w:pPr>
+        <w:ind w:firstLine="720"/>
+      </w:pPr>
+      <w:r>
+        <w:rPr>
+          <w:noProof/>
+        </w:rPr>
+        <mc:AlternateContent>
+          <mc:Choice Requires="wpg">
+            <w:drawing>
+              <wp:anchor distT="0" distB="0" distL="114300" distR="114300" simplePos="0" relativeHeight="251666432" behindDoc="0" locked="0" layoutInCell="1" allowOverlap="1">
+                <wp:simplePos x="0" y="0"/>
+                <wp:positionH relativeFrom="column">
+                  <wp:posOffset>2962275</wp:posOffset>
+                </wp:positionH>
+                <wp:positionV relativeFrom="paragraph">
+                  <wp:posOffset>12700</wp:posOffset>
+                </wp:positionV>
+                <wp:extent cx="2931795" cy="3895725"/>
+                <wp:effectExtent l="0" t="0" r="1905" b="9525"/>
+                <wp:wrapSquare wrapText="bothSides"/>
+                <wp:docPr id="27" name="Group 27"/>
+                <wp:cNvGraphicFramePr/>
+                <a:graphic xmlns:a="http://schemas.openxmlformats.org/drawingml/2006/main">
+                  <a:graphicData uri="http://schemas.microsoft.com/office/word/2010/wordprocessingGroup">
+                    <wpg:wgp>
+                      <wpg:cNvGrpSpPr/>
+                      <wpg:grpSpPr>
+                        <a:xfrm>
+                          <a:off x="0" y="0"/>
+                          <a:ext cx="2931795" cy="3895725"/>
+                          <a:chOff x="0" y="0"/>
+                          <a:chExt cx="2931795" cy="3895725"/>
+                        </a:xfrm>
+                      </wpg:grpSpPr>
+                      <pic:pic xmlns:pic="http://schemas.openxmlformats.org/drawingml/2006/picture">
+                        <pic:nvPicPr>
+                          <pic:cNvPr id="10" name="Picture 10"/>
+                          <pic:cNvPicPr>
+                            <a:picLocks noChangeAspect="1"/>
+                          </pic:cNvPicPr>
+                        </pic:nvPicPr>
+                        <pic:blipFill>
+                          <a:blip r:embed="rId19">
+                            <a:extLst>
+                              <a:ext uri="{28A0092B-C50C-407E-A947-70E740481C1C}">
+                                <a14:useLocalDpi xmlns:a14="http://schemas.microsoft.com/office/drawing/2010/main" val="0"/>
+                              </a:ext>
+                            </a:extLst>
+                          </a:blip>
+                          <a:srcRect/>
+                          <a:stretch>
+                            <a:fillRect/>
+                          </a:stretch>
+                        </pic:blipFill>
+                        <pic:spPr bwMode="auto">
+                          <a:xfrm>
+                            <a:off x="0" y="0"/>
+                            <a:ext cx="2931795" cy="3686175"/>
+                          </a:xfrm>
+                          <a:prstGeom prst="rect">
+                            <a:avLst/>
+                          </a:prstGeom>
+                          <a:noFill/>
+                          <a:ln>
+                            <a:noFill/>
+                          </a:ln>
+                        </pic:spPr>
+                      </pic:pic>
+                      <wps:wsp>
+                        <wps:cNvPr id="26" name="Text Box 26"/>
+                        <wps:cNvSpPr txBox="1"/>
+                        <wps:spPr>
+                          <a:xfrm>
+                            <a:off x="0" y="3743325"/>
+                            <a:ext cx="2931795" cy="152400"/>
+                          </a:xfrm>
+                          <a:prstGeom prst="rect">
+                            <a:avLst/>
+                          </a:prstGeom>
+                          <a:solidFill>
+                            <a:prstClr val="white"/>
+                          </a:solidFill>
+                          <a:ln>
+                            <a:noFill/>
+                          </a:ln>
+                        </wps:spPr>
+                        <wps:txbx>
+                          <w:txbxContent>
+                            <w:p>
+                              <w:pPr>
+                                <w:pStyle w:val="Caption"/>
+                                <w:jc w:val="center"/>
+                                <w:rPr>
+                                  <w:noProof/>
+                                </w:rPr>
+                              </w:pPr>
+                              <w:r>
+                                <w:t xml:space="preserve">Figure </w:t>
+                              </w:r>
+                              <w:r>
+                                <w:fldChar w:fldCharType="begin"/>
+                              </w:r>
+                              <w:r>
+                                <w:instrText xml:space="preserve"> SEQ Figure \* ARABIC </w:instrText>
+                              </w:r>
+                              <w:r>
+                                <w:fldChar w:fldCharType="separate"/>
+                              </w:r>
+                              <w:r>
+                                <w:rPr>
+                                  <w:noProof/>
+                                </w:rPr>
+                                <w:t>9</w:t>
+                              </w:r>
+                              <w:r>
+                                <w:fldChar w:fldCharType="end"/>
+                              </w:r>
+                              <w:r>
+                                <w:t xml:space="preserve"> Activity diagram of the loader.</w:t>
+                              </w:r>
+                            </w:p>
+                          </w:txbxContent>
+                        </wps:txbx>
+                        <wps:bodyPr rot="0" spcFirstLastPara="0" vertOverflow="overflow" horzOverflow="overflow" vert="horz" wrap="square" lIns="0" tIns="0" rIns="0" bIns="0" numCol="1" spcCol="0" rtlCol="0" fromWordArt="0" anchor="t" anchorCtr="0" forceAA="0" compatLnSpc="1">
+                          <a:prstTxWarp prst="textNoShape">
+                            <a:avLst/>
+                          </a:prstTxWarp>
+                          <a:spAutoFit/>
+                        </wps:bodyPr>
+                      </wps:wsp>
+                    </wpg:wgp>
+                  </a:graphicData>
+                </a:graphic>
+              </wp:anchor>
+            </w:drawing>
+          </mc:Choice>
+          <mc:Fallback>
+            <w:pict>
+              <v:group id="Group 27" o:spid="_x0000_s1037" style="position:absolute;left:0;text-align:left;margin-left:233.25pt;margin-top:1pt;width:230.85pt;height:306.75pt;z-index:251666432;mso-position-horizontal-relative:text;mso-position-vertical-relative:text" coordsize="29317,38957" o:gfxdata="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">
+                <v:shape id="Picture 10" o:spid="_x0000_s1038" type="#_x0000_t75" style="position:absolute;width:29317;height:36861;visibility:visible;mso-wrap-style:square" o:gfxdata="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">
+                  <v:imagedata r:id="rId20" o:title=""/>
+                </v:shape>
+                <v:shape id="Text Box 26" o:spid="_x0000_s1039" type="#_x0000_t202" style="position:absolute;top:37433;width:29317;height:1524;visibility:visible;mso-wrap-style:square;v-text-anchor:top" o:gfxdata="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" stroked="f">
+                  <v:textbox style="mso-fit-shape-to-text:t" inset="0,0,0,0">
+                    <w:txbxContent>
+                      <w:p>
+                        <w:pPr>
+                          <w:pStyle w:val="Caption"/>
+                          <w:jc w:val="center"/>
+                          <w:rPr>
+                            <w:noProof/>
+                          </w:rPr>
+                        </w:pPr>
+                        <w:r>
+                          <w:t xml:space="preserve">Figure </w:t>
+                        </w:r>
+                        <w:r>
+                          <w:fldChar w:fldCharType="begin"/>
+                        </w:r>
+                        <w:r>
+                          <w:instrText xml:space="preserve"> SEQ Figure \* ARABIC </w:instrText>
+                        </w:r>
+                        <w:r>
+                          <w:fldChar w:fldCharType="separate"/>
+                        </w:r>
+                        <w:r>
+                          <w:rPr>
+                            <w:noProof/>
+                          </w:rPr>
+                          <w:t>9</w:t>
+                        </w:r>
+                        <w:r>
+                          <w:fldChar w:fldCharType="end"/>
+                        </w:r>
+                        <w:r>
+                          <w:t xml:space="preserve"> Activity diagram of the loader.</w:t>
+                        </w:r>
+                      </w:p>
+                    </w:txbxContent>
+                  </v:textbox>
+                </v:shape>
+                <w10:wrap type="square"/>
+              </v:group>
+            </w:pict>
+          </mc:Fallback>
+        </mc:AlternateContent>
+      </w:r>
+      <w:r>
+        <w:t>The nature of the loader changed several times through the design process and could still perhaps use further improvements. The loader is vitally important in its relationship to the driver and the system’s threading architecture. If it is called by the driver during the driver’s instantiation, or perhaps during later setup, in a symmetric system, there’s a potential for every driver to call the loader, resulting in wasted executions, or even in corrupted data on the disk. In the initial design pass, the loader would be called within the driver constructor, and checked against a static flag within the driver to determine whether or not the loader had already been run. To simplify things, the loader was removed from the driver constructor, and was instead called</w:t>
+      </w:r>
+      <w:r>
+        <w:t xml:space="preserve"> via a static class method that must be run prior to a Driver’s instantiation. </w:t>
+      </w:r>
+    </w:p>
+    <w:p>
+      <w:pPr>
+        <w:ind w:firstLine="720"/>
+      </w:pPr>
+      <w:r>
+        <w:t xml:space="preserve">Other than that, the design of the loader includes very little in addition to the requirements specifications. The loader reads in the file, turns each hexadecimal value into a Word object, and stores it in the appropriate address in the disk. Using the addresses, and the cards contained within the program file, the loader creates a PCB in the task manager to store data about the loaded process. </w:t>
+      </w:r>
+    </w:p>
+    <w:p>
+      <w:pPr>
+        <w:widowControl/>
+        <w:spacing w:line="240" w:lineRule="auto"/>
+      </w:pPr>
+      <w:r>
+        <w:br w:type="page"/>
+      </w:r>
+    </w:p>
+    <w:p>
+      <w:pPr>
+        <w:pStyle w:val="Heading3"/>
+      </w:pPr>
+      <w:r>
+        <w:rPr>
+          <w:noProof/>
+        </w:rPr>
         <w:lastRenderedPageBreak/>
-        <w:t>Loader</w:t>
-      </w:r>
-    </w:p>
-    <w:p>
-      <w:pPr>
-        <w:jc w:val="center"/>
-      </w:pPr>
-      <w:r>
-        <w:rPr>
-          <w:noProof/>
-        </w:rPr>
-        <w:drawing>
-          <wp:inline distT="0" distB="0" distL="0" distR="0" wp14:anchorId="493E6F28" wp14:editId="7B3B2D51">
-            <wp:extent cx="3371850" cy="4238687"/>
-            <wp:effectExtent l="0" t="0" r="0" b="9525"/>
-            <wp:docPr id="10" name="Picture 10"/>
-            <wp:cNvGraphicFramePr>
-              <a:graphicFrameLocks xmlns:a="http://schemas.openxmlformats.org/drawingml/2006/main" noChangeAspect="1"/>
-            </wp:cNvGraphicFramePr>
-            <a:graphic xmlns:a="http://schemas.openxmlformats.org/drawingml/2006/main">
-              <a:graphicData uri="http://schemas.openxmlformats.org/drawingml/2006/picture">
-                <pic:pic xmlns:pic="http://schemas.openxmlformats.org/drawingml/2006/picture">
-                  <pic:nvPicPr>
-                    <pic:cNvPr id="0" name="Picture 24"/>
-                    <pic:cNvPicPr>
-                      <a:picLocks noChangeAspect="1" noChangeArrowheads="1"/>
-                    </pic:cNvPicPr>
-                  </pic:nvPicPr>
-                  <pic:blipFill>
-                    <a:blip r:embed="rId15">
-                      <a:extLst>
-                        <a:ext uri="{28A0092B-C50C-407E-A947-70E740481C1C}">
-                          <a14:useLocalDpi xmlns:a14="http://schemas.microsoft.com/office/drawing/2010/main" val="0"/>
-                        </a:ext>
-                      </a:extLst>
-                    </a:blip>
-                    <a:srcRect/>
-                    <a:stretch>
-                      <a:fillRect/>
-                    </a:stretch>
-                  </pic:blipFill>
-                  <pic:spPr bwMode="auto">
-                    <a:xfrm>
-                      <a:off x="0" y="0"/>
-                      <a:ext cx="3383530" cy="4253370"/>
-                    </a:xfrm>
-                    <a:prstGeom prst="rect">
-                      <a:avLst/>
-                    </a:prstGeom>
-                    <a:noFill/>
-                    <a:ln>
-                      <a:noFill/>
-                    </a:ln>
-                  </pic:spPr>
-                </pic:pic>
-              </a:graphicData>
-            </a:graphic>
-          </wp:inline>
-        </w:drawing>
-      </w:r>
-    </w:p>
-    <w:p>
-      <w:pPr>
-        <w:pStyle w:val="Heading3"/>
-      </w:pPr>
-      <w:r>
-        <w:lastRenderedPageBreak/>
+        <mc:AlternateContent>
+          <mc:Choice Requires="wpg">
+            <w:drawing>
+              <wp:anchor distT="0" distB="0" distL="114300" distR="114300" simplePos="0" relativeHeight="251674624" behindDoc="0" locked="0" layoutInCell="1" allowOverlap="1">
+                <wp:simplePos x="0" y="0"/>
+                <wp:positionH relativeFrom="column">
+                  <wp:posOffset>1990725</wp:posOffset>
+                </wp:positionH>
+                <wp:positionV relativeFrom="paragraph">
+                  <wp:posOffset>193675</wp:posOffset>
+                </wp:positionV>
+                <wp:extent cx="3991610" cy="7038975"/>
+                <wp:effectExtent l="0" t="0" r="8890" b="9525"/>
+                <wp:wrapSquare wrapText="bothSides"/>
+                <wp:docPr id="32" name="Group 32"/>
+                <wp:cNvGraphicFramePr/>
+                <a:graphic xmlns:a="http://schemas.openxmlformats.org/drawingml/2006/main">
+                  <a:graphicData uri="http://schemas.microsoft.com/office/word/2010/wordprocessingGroup">
+                    <wpg:wgp>
+                      <wpg:cNvGrpSpPr/>
+                      <wpg:grpSpPr>
+                        <a:xfrm>
+                          <a:off x="0" y="0"/>
+                          <a:ext cx="3991610" cy="7038975"/>
+                          <a:chOff x="0" y="0"/>
+                          <a:chExt cx="3991610" cy="7038975"/>
+                        </a:xfrm>
+                      </wpg:grpSpPr>
+                      <pic:pic xmlns:pic="http://schemas.openxmlformats.org/drawingml/2006/picture">
+                        <pic:nvPicPr>
+                          <pic:cNvPr id="28" name="Picture 28"/>
+                          <pic:cNvPicPr>
+                            <a:picLocks noChangeAspect="1"/>
+                          </pic:cNvPicPr>
+                        </pic:nvPicPr>
+                        <pic:blipFill>
+                          <a:blip r:embed="rId21">
+                            <a:extLst>
+                              <a:ext uri="{28A0092B-C50C-407E-A947-70E740481C1C}">
+                                <a14:useLocalDpi xmlns:a14="http://schemas.microsoft.com/office/drawing/2010/main" val="0"/>
+                              </a:ext>
+                            </a:extLst>
+                          </a:blip>
+                          <a:srcRect/>
+                          <a:stretch>
+                            <a:fillRect/>
+                          </a:stretch>
+                        </pic:blipFill>
+                        <pic:spPr bwMode="auto">
+                          <a:xfrm>
+                            <a:off x="0" y="0"/>
+                            <a:ext cx="3991610" cy="6829425"/>
+                          </a:xfrm>
+                          <a:prstGeom prst="rect">
+                            <a:avLst/>
+                          </a:prstGeom>
+                          <a:noFill/>
+                          <a:ln>
+                            <a:noFill/>
+                          </a:ln>
+                        </pic:spPr>
+                      </pic:pic>
+                      <wps:wsp>
+                        <wps:cNvPr id="31" name="Text Box 31"/>
+                        <wps:cNvSpPr txBox="1"/>
+                        <wps:spPr>
+                          <a:xfrm>
+                            <a:off x="0" y="6886575"/>
+                            <a:ext cx="3991610" cy="152400"/>
+                          </a:xfrm>
+                          <a:prstGeom prst="rect">
+                            <a:avLst/>
+                          </a:prstGeom>
+                          <a:solidFill>
+                            <a:prstClr val="white"/>
+                          </a:solidFill>
+                          <a:ln>
+                            <a:noFill/>
+                          </a:ln>
+                        </wps:spPr>
+                        <wps:txbx>
+                          <w:txbxContent>
+                            <w:p>
+                              <w:pPr>
+                                <w:pStyle w:val="Caption"/>
+                                <w:jc w:val="center"/>
+                                <w:rPr>
+                                  <w:i/>
+                                  <w:noProof/>
+                                </w:rPr>
+                              </w:pPr>
+                              <w:r>
+                                <w:t xml:space="preserve">Figure </w:t>
+                              </w:r>
+                              <w:r>
+                                <w:fldChar w:fldCharType="begin"/>
+                              </w:r>
+                              <w:r>
+                                <w:instrText xml:space="preserve"> SEQ Figure \* ARABIC </w:instrText>
+                              </w:r>
+                              <w:r>
+                                <w:fldChar w:fldCharType="separate"/>
+                              </w:r>
+                              <w:r>
+                                <w:rPr>
+                                  <w:noProof/>
+                                </w:rPr>
+                                <w:t>10</w:t>
+                              </w:r>
+                              <w:r>
+                                <w:fldChar w:fldCharType="end"/>
+                              </w:r>
+                              <w:r>
+                                <w:t xml:space="preserve"> </w:t>
+                              </w:r>
+                              <w:r>
+                                <w:t>Activity diagram of the scheduler.</w:t>
+                              </w:r>
+                            </w:p>
+                          </w:txbxContent>
+                        </wps:txbx>
+                        <wps:bodyPr rot="0" spcFirstLastPara="0" vertOverflow="overflow" horzOverflow="overflow" vert="horz" wrap="square" lIns="0" tIns="0" rIns="0" bIns="0" numCol="1" spcCol="0" rtlCol="0" fromWordArt="0" anchor="t" anchorCtr="0" forceAA="0" compatLnSpc="1">
+                          <a:prstTxWarp prst="textNoShape">
+                            <a:avLst/>
+                          </a:prstTxWarp>
+                          <a:spAutoFit/>
+                        </wps:bodyPr>
+                      </wps:wsp>
+                    </wpg:wgp>
+                  </a:graphicData>
+                </a:graphic>
+              </wp:anchor>
+            </w:drawing>
+          </mc:Choice>
+          <mc:Fallback>
+            <w:pict>
+              <v:group id="Group 32" o:spid="_x0000_s1040" style="position:absolute;left:0;text-align:left;margin-left:156.75pt;margin-top:15.25pt;width:314.3pt;height:554.25pt;z-index:251674624;mso-position-horizontal-relative:text;mso-position-vertical-relative:text" coordsize="39916,70389" o:gfxdata="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">
+                <v:shape id="Picture 28" o:spid="_x0000_s1041" type="#_x0000_t75" style="position:absolute;width:39916;height:68294;visibility:visible;mso-wrap-style:square" o:gfxdata="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">
+                  <v:imagedata r:id="rId22" o:title=""/>
+                </v:shape>
+                <v:shape id="Text Box 31" o:spid="_x0000_s1042" type="#_x0000_t202" style="position:absolute;top:68865;width:39916;height:1524;visibility:visible;mso-wrap-style:square;v-text-anchor:top" o:gfxdata="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" stroked="f">
+                  <v:textbox style="mso-fit-shape-to-text:t" inset="0,0,0,0">
+                    <w:txbxContent>
+                      <w:p>
+                        <w:pPr>
+                          <w:pStyle w:val="Caption"/>
+                          <w:jc w:val="center"/>
+                          <w:rPr>
+                            <w:i/>
+                            <w:noProof/>
+                          </w:rPr>
+                        </w:pPr>
+                        <w:r>
+                          <w:t xml:space="preserve">Figure </w:t>
+                        </w:r>
+                        <w:r>
+                          <w:fldChar w:fldCharType="begin"/>
+                        </w:r>
+                        <w:r>
+                          <w:instrText xml:space="preserve"> SEQ Figure \* ARABIC </w:instrText>
+                        </w:r>
+                        <w:r>
+                          <w:fldChar w:fldCharType="separate"/>
+                        </w:r>
+                        <w:r>
+                          <w:rPr>
+                            <w:noProof/>
+                          </w:rPr>
+                          <w:t>10</w:t>
+                        </w:r>
+                        <w:r>
+                          <w:fldChar w:fldCharType="end"/>
+                        </w:r>
+                        <w:r>
+                          <w:t xml:space="preserve"> </w:t>
+                        </w:r>
+                        <w:r>
+                          <w:t>Activity diagram of the scheduler.</w:t>
+                        </w:r>
+                      </w:p>
+                    </w:txbxContent>
+                  </v:textbox>
+                </v:shape>
+                <w10:wrap type="square"/>
+              </v:group>
+            </w:pict>
+          </mc:Fallback>
+        </mc:AlternateContent>
+      </w:r>
+      <w:r>
         <w:t>Scheduler</w:t>
       </w:r>
     </w:p>
     <w:p>
       <w:pPr>
-        <w:jc w:val="center"/>
-      </w:pPr>
-      <w:r>
-        <w:rPr>
-          <w:noProof/>
-        </w:rPr>
-        <w:drawing>
-          <wp:inline distT="0" distB="0" distL="0" distR="0" wp14:anchorId="2BB1561D" wp14:editId="4D41577F">
-            <wp:extent cx="4086379" cy="6991350"/>
-            <wp:effectExtent l="0" t="0" r="9525" b="0"/>
-            <wp:docPr id="11" name="Picture 11"/>
-            <wp:cNvGraphicFramePr>
-              <a:graphicFrameLocks xmlns:a="http://schemas.openxmlformats.org/drawingml/2006/main" noChangeAspect="1"/>
-            </wp:cNvGraphicFramePr>
-            <a:graphic xmlns:a="http://schemas.openxmlformats.org/drawingml/2006/main">
-              <a:graphicData uri="http://schemas.openxmlformats.org/drawingml/2006/picture">
-                <pic:pic xmlns:pic="http://schemas.openxmlformats.org/drawingml/2006/picture">
-                  <pic:nvPicPr>
-                    <pic:cNvPr id="0" name="Picture 25"/>
-                    <pic:cNvPicPr>
-                      <a:picLocks noChangeAspect="1" noChangeArrowheads="1"/>
-                    </pic:cNvPicPr>
-                  </pic:nvPicPr>
-                  <pic:blipFill>
-                    <a:blip r:embed="rId16">
-                      <a:extLst>
-                        <a:ext uri="{28A0092B-C50C-407E-A947-70E740481C1C}">
-                          <a14:useLocalDpi xmlns:a14="http://schemas.microsoft.com/office/drawing/2010/main" val="0"/>
-                        </a:ext>
-                      </a:extLst>
-                    </a:blip>
-                    <a:srcRect/>
-                    <a:stretch>
-                      <a:fillRect/>
-                    </a:stretch>
-                  </pic:blipFill>
-                  <pic:spPr bwMode="auto">
-                    <a:xfrm>
-                      <a:off x="0" y="0"/>
-                      <a:ext cx="4088184" cy="6994438"/>
-                    </a:xfrm>
-                    <a:prstGeom prst="rect">
-                      <a:avLst/>
-                    </a:prstGeom>
-                    <a:noFill/>
-                    <a:ln>
-                      <a:noFill/>
-                    </a:ln>
-                  </pic:spPr>
-                </pic:pic>
-              </a:graphicData>
-            </a:graphic>
-          </wp:inline>
-        </w:drawing>
-      </w:r>
+        <w:ind w:firstLine="720"/>
+      </w:pPr>
+      <w:r>
+        <w:t xml:space="preserve">The scheduler was one of the first continuously-operating components to be designed. Its responsibilities are to load the appropriate process into RAM based on the chosen scheduling policy, to load that process’s PCB into the ready queue, and to write any terminated processes from RAM back to the disk. </w:t>
+      </w:r>
+    </w:p>
+    <w:p>
+      <w:pPr>
+        <w:ind w:firstLine="720"/>
+      </w:pPr>
+      <w:r>
+        <w:t xml:space="preserve">The design of the scheduler closely coincided in time with the design of the CPU, and actually underwent several changes as the CPU design was refined. Most notably, the method of loading the program data was changed from a direct load to RAM to an indirect load using the MMU. </w:t>
+      </w:r>
+    </w:p>
+    <w:p>
+      <w:pPr>
+        <w:ind w:firstLine="720"/>
+      </w:pPr>
+      <w:r>
+        <w:t>As the design of the MMU was further adjusted and improved, so too did the process by which the scheduler loaded the data into it. The original design was that for each word of data that the scheduler wished to write for the process, it would have to go to the MMU to register a physical address with the process’s logical address for that word</w:t>
+      </w:r>
+      <w:r>
+        <w:t xml:space="preserve"> </w:t>
+      </w:r>
+      <w:r>
+        <w:t>and</w:t>
+      </w:r>
+      <w:r>
+        <w:t xml:space="preserve"> write the word through the MMU if the address could be mapped. </w:t>
+      </w:r>
+    </w:p>
+    <w:p>
+      <w:pPr>
+        <w:ind w:firstLine="720"/>
+      </w:pPr>
+      <w:r>
+        <w:t>This design resulted in a number of issues in implementation, such as when a the MMU runs out of data part-way through the loading of a process, resulting in a lengthy process of un-mapping the data that had successfully been written.</w:t>
+      </w:r>
+    </w:p>
+    <w:p>
+      <w:pPr>
+        <w:ind w:firstLine="720"/>
+      </w:pPr>
+      <w:r>
+        <w:t xml:space="preserve">The final design calls for the scheduler to map all of the addresses with the MMU that the process needs and begins loading the process data through the MMU once it has been notified that the process addresses have been successfully mapped. </w:t>
+      </w:r>
+    </w:p>
+    <w:p>
+      <w:pPr>
+        <w:jc w:val="right"/>
+      </w:pPr>
+      <w:bookmarkStart w:id="28" w:name="_GoBack"/>
+      <w:bookmarkEnd w:id="28"/>
     </w:p>
     <w:p>
       <w:pPr>
@@ -12581,7 +13332,7 @@
                     </pic:cNvPicPr>
                   </pic:nvPicPr>
                   <pic:blipFill>
-                    <a:blip r:embed="rId17">
+                    <a:blip r:embed="rId23">
                       <a:extLst>
                         <a:ext uri="{28A0092B-C50C-407E-A947-70E740481C1C}">
                           <a14:useLocalDpi xmlns:a14="http://schemas.microsoft.com/office/drawing/2010/main" val="0"/>
@@ -12648,7 +13399,7 @@
                     </pic:cNvPicPr>
                   </pic:nvPicPr>
                   <pic:blipFill>
-                    <a:blip r:embed="rId18">
+                    <a:blip r:embed="rId24">
                       <a:extLst>
                         <a:ext uri="{28A0092B-C50C-407E-A947-70E740481C1C}">
                           <a14:useLocalDpi xmlns:a14="http://schemas.microsoft.com/office/drawing/2010/main" val="0"/>
@@ -12748,7 +13499,7 @@
                     </pic:cNvPicPr>
                   </pic:nvPicPr>
                   <pic:blipFill>
-                    <a:blip r:embed="rId19">
+                    <a:blip r:embed="rId25">
                       <a:extLst>
                         <a:ext uri="{28A0092B-C50C-407E-A947-70E740481C1C}">
                           <a14:useLocalDpi xmlns:a14="http://schemas.microsoft.com/office/drawing/2010/main" val="0"/>
@@ -12779,8 +13530,6 @@
           </wp:inline>
         </w:drawing>
       </w:r>
-      <w:bookmarkStart w:id="28" w:name="_GoBack"/>
-      <w:bookmarkEnd w:id="28"/>
     </w:p>
     <w:p>
       <w:pPr>
@@ -12829,6 +13578,9 @@
       </w:pPr>
       <w:bookmarkStart w:id="30" w:name="_Toc509782832"/>
       <w:r>
+        <w:t xml:space="preserve">Single-threaded </w:t>
+      </w:r>
+      <w:r>
         <w:t>F</w:t>
       </w:r>
       <w:r>
@@ -12837,9 +13589,6 @@
       <w:r>
         <w:t xml:space="preserve"> and Priority Comparison</w:t>
       </w:r>
-      <w:r>
-        <w:t xml:space="preserve"> I/O, completion time, waiting time</w:t>
-      </w:r>
       <w:bookmarkEnd w:id="30"/>
     </w:p>
     <w:p>
@@ -12847,7 +13596,13 @@
         <w:ind w:firstLine="720"/>
       </w:pPr>
       <w:r>
-        <w:t xml:space="preserve">Priority scheduling and first come first serve scheduling differed wildly under wait and completion times. For FCFS, the average wait time was roughly 456 </w:t>
+        <w:t xml:space="preserve">Priority scheduling and first come first serve scheduling differed wildly under wait and completion times. For FCFS, the average wait time was roughly </w:t>
+      </w:r>
+      <w:r>
+        <w:t>83</w:t>
+      </w:r>
+      <w:r>
+        <w:t xml:space="preserve"> </w:t>
       </w:r>
       <w:proofErr w:type="spellStart"/>
       <w:r>
@@ -12855,7 +13610,13 @@
       </w:r>
       <w:proofErr w:type="spellEnd"/>
       <w:r>
-        <w:t xml:space="preserve">, and the average completion time was roughly 467 </w:t>
+        <w:t xml:space="preserve">, and the average completion time was roughly </w:t>
+      </w:r>
+      <w:r>
+        <w:t>85</w:t>
+      </w:r>
+      <w:r>
+        <w:t xml:space="preserve"> </w:t>
       </w:r>
       <w:proofErr w:type="spellStart"/>
       <w:r>
@@ -12863,7 +13624,13 @@
       </w:r>
       <w:proofErr w:type="spellEnd"/>
       <w:r>
-        <w:t xml:space="preserve"> This is a lot larger than the average wait time under priority scheduling, which was almost 54 </w:t>
+        <w:t xml:space="preserve"> This is a lot larger than the average wait time under priority scheduling, which was almost </w:t>
+      </w:r>
+      <w:r>
+        <w:t>12</w:t>
+      </w:r>
+      <w:r>
+        <w:t xml:space="preserve"> </w:t>
       </w:r>
       <w:proofErr w:type="spellStart"/>
       <w:r>
@@ -12871,7 +13638,13 @@
       </w:r>
       <w:proofErr w:type="spellEnd"/>
       <w:r>
-        <w:t xml:space="preserve">, and the average completion time of roughly 58 </w:t>
+        <w:t xml:space="preserve">, and the average completion time of roughly </w:t>
+      </w:r>
+      <w:r>
+        <w:t>13</w:t>
+      </w:r>
+      <w:r>
+        <w:t xml:space="preserve"> </w:t>
       </w:r>
       <w:proofErr w:type="spellStart"/>
       <w:r>
@@ -13075,35 +13848,7 @@
         <w:t xml:space="preserve"> </w:t>
       </w:r>
     </w:p>
-    <w:p>
-      <w:pPr>
-        <w:pStyle w:val="Caption"/>
-      </w:pPr>
-      <w:r>
-        <w:t xml:space="preserve">Table </w:t>
-      </w:r>
-      <w:r>
-        <w:fldChar w:fldCharType="begin"/>
-      </w:r>
-      <w:r>
-        <w:instrText xml:space="preserve"> SEQ Table \* ARABIC </w:instrText>
-      </w:r>
-      <w:r>
-        <w:fldChar w:fldCharType="separate"/>
-      </w:r>
-      <w:r>
-        <w:rPr>
-          <w:noProof/>
-        </w:rPr>
-        <w:t>1</w:t>
-      </w:r>
-      <w:r>
-        <w:fldChar w:fldCharType="end"/>
-      </w:r>
-      <w:r>
-        <w:t xml:space="preserve"> Jobs Assigned to each CPU </w:t>
-      </w:r>
-    </w:p>
+    <w:p/>
     <w:tbl>
       <w:tblPr>
         <w:tblW w:w="0" w:type="auto"/>
@@ -13175,7 +13920,7 @@
           </w:tcPr>
           <w:p>
             <w:r>
-              <w:t>10</w:t>
+              <w:t>8</w:t>
             </w:r>
           </w:p>
         </w:tc>
@@ -13185,7 +13930,7 @@
           </w:tcPr>
           <w:p>
             <w:r>
-              <w:t>8</w:t>
+              <w:t>10</w:t>
             </w:r>
           </w:p>
         </w:tc>
@@ -13243,7 +13988,7 @@
           </w:tcPr>
           <w:p>
             <w:r>
-              <w:t>6</w:t>
+              <w:t>7</w:t>
             </w:r>
           </w:p>
         </w:tc>
@@ -13253,7 +13998,7 @@
           </w:tcPr>
           <w:p>
             <w:r>
-              <w:t>7</w:t>
+              <w:t>6</w:t>
             </w:r>
           </w:p>
         </w:tc>
@@ -13277,7 +14022,7 @@
           </w:tcPr>
           <w:p>
             <w:r>
-              <w:t>7</w:t>
+              <w:t>8</w:t>
             </w:r>
           </w:p>
         </w:tc>
@@ -13286,13 +14031,52 @@
             <w:tcW w:w="3330" w:type="dxa"/>
           </w:tcPr>
           <w:p>
+            <w:pPr>
+              <w:keepNext/>
+            </w:pPr>
             <w:r>
-              <w:t>7</w:t>
+              <w:t>6</w:t>
             </w:r>
           </w:p>
         </w:tc>
       </w:tr>
     </w:tbl>
+    <w:p>
+      <w:pPr>
+        <w:pStyle w:val="Caption"/>
+        <w:jc w:val="center"/>
+      </w:pPr>
+      <w:r>
+        <w:t xml:space="preserve">Table </w:t>
+      </w:r>
+      <w:r>
+        <w:fldChar w:fldCharType="begin"/>
+      </w:r>
+      <w:r>
+        <w:instrText xml:space="preserve"> SEQ Table \* ARABIC </w:instrText>
+      </w:r>
+      <w:r>
+        <w:fldChar w:fldCharType="separate"/>
+      </w:r>
+      <w:r>
+        <w:rPr>
+          <w:noProof/>
+        </w:rPr>
+        <w:t>2</w:t>
+      </w:r>
+      <w:r>
+        <w:fldChar w:fldCharType="end"/>
+      </w:r>
+      <w:r>
+        <w:t xml:space="preserve"> </w:t>
+      </w:r>
+      <w:r>
+        <w:t>Jobs Assigned to each CPU</w:t>
+      </w:r>
+      <w:r>
+        <w:t>.</w:t>
+      </w:r>
+    </w:p>
     <w:p/>
     <w:p>
       <w:pPr>
@@ -13406,7 +14190,7 @@
           <w:tab w:val="right" w:leader="dot" w:pos="9350"/>
         </w:tabs>
         <w:rPr>
-          <w:rFonts w:ascii="Calibri" w:hAnsi="Calibri"/>
+          <w:rFonts w:asciiTheme="minorHAnsi" w:eastAsiaTheme="minorEastAsia" w:hAnsiTheme="minorHAnsi" w:cstheme="minorBidi"/>
           <w:noProof/>
           <w:sz w:val="22"/>
           <w:szCs w:val="22"/>
@@ -13421,7 +14205,7 @@
       <w:r>
         <w:fldChar w:fldCharType="separate"/>
       </w:r>
-      <w:hyperlink w:anchor="_Toc506809823" w:history="1">
+      <w:hyperlink w:anchor="_Toc509786195" w:history="1">
         <w:r>
           <w:rPr>
             <w:rStyle w:val="Hyperlink"/>
@@ -13448,78 +14232,7 @@
             <w:noProof/>
             <w:webHidden/>
           </w:rPr>
-          <w:instrText xml:space="preserve"> PAGEREF _Toc506809823 \h </w:instrText>
-        </w:r>
-        <w:r>
-          <w:rPr>
-            <w:noProof/>
-            <w:webHidden/>
-          </w:rPr>
-        </w:r>
-        <w:r>
-          <w:rPr>
-            <w:noProof/>
-            <w:webHidden/>
-          </w:rPr>
-          <w:fldChar w:fldCharType="separate"/>
-        </w:r>
-        <w:r>
-          <w:rPr>
-            <w:noProof/>
-            <w:webHidden/>
-          </w:rPr>
-          <w:t>5</w:t>
-        </w:r>
-        <w:r>
-          <w:rPr>
-            <w:noProof/>
-            <w:webHidden/>
-          </w:rPr>
-          <w:fldChar w:fldCharType="end"/>
-        </w:r>
-      </w:hyperlink>
-    </w:p>
-    <w:p>
-      <w:pPr>
-        <w:pStyle w:val="TableofFigures"/>
-        <w:tabs>
-          <w:tab w:val="right" w:leader="dot" w:pos="9350"/>
-        </w:tabs>
-        <w:rPr>
-          <w:rFonts w:ascii="Calibri" w:hAnsi="Calibri"/>
-          <w:noProof/>
-          <w:sz w:val="22"/>
-          <w:szCs w:val="22"/>
-        </w:rPr>
-      </w:pPr>
-      <w:hyperlink w:anchor="_Toc506809824" w:history="1">
-        <w:r>
-          <w:rPr>
-            <w:rStyle w:val="Hyperlink"/>
-            <w:noProof/>
-          </w:rPr>
-          <w:t>Figure 3 Overview of the Driver's actions (provided by Dr. Bobbie).</w:t>
-        </w:r>
-        <w:r>
-          <w:rPr>
-            <w:noProof/>
-            <w:webHidden/>
-          </w:rPr>
-          <w:tab/>
-        </w:r>
-        <w:r>
-          <w:rPr>
-            <w:noProof/>
-            <w:webHidden/>
-          </w:rPr>
-          <w:fldChar w:fldCharType="begin"/>
-        </w:r>
-        <w:r>
-          <w:rPr>
-            <w:noProof/>
-            <w:webHidden/>
-          </w:rPr>
-          <w:instrText xml:space="preserve"> PAGEREF _Toc506809824 \h </w:instrText>
+          <w:instrText xml:space="preserve"> PAGEREF _Toc509786195 \h </w:instrText>
         </w:r>
         <w:r>
           <w:rPr>
@@ -13557,19 +14270,19 @@
           <w:tab w:val="right" w:leader="dot" w:pos="9350"/>
         </w:tabs>
         <w:rPr>
-          <w:rFonts w:ascii="Calibri" w:hAnsi="Calibri"/>
+          <w:rFonts w:asciiTheme="minorHAnsi" w:eastAsiaTheme="minorEastAsia" w:hAnsiTheme="minorHAnsi" w:cstheme="minorBidi"/>
           <w:noProof/>
           <w:sz w:val="22"/>
           <w:szCs w:val="22"/>
         </w:rPr>
       </w:pPr>
-      <w:hyperlink w:anchor="_Toc506809825" w:history="1">
+      <w:hyperlink w:anchor="_Toc509786196" w:history="1">
         <w:r>
           <w:rPr>
             <w:rStyle w:val="Hyperlink"/>
             <w:noProof/>
           </w:rPr>
-          <w:t>Figure 4 Outline of the loader’s logic (provided by Dr. Bobbie).</w:t>
+          <w:t>Figure 3 Overview of the Driver's flow (provided by Dr. Bobbie).</w:t>
         </w:r>
         <w:r>
           <w:rPr>
@@ -13590,7 +14303,7 @@
             <w:noProof/>
             <w:webHidden/>
           </w:rPr>
-          <w:instrText xml:space="preserve"> PAGEREF _Toc506809825 \h </w:instrText>
+          <w:instrText xml:space="preserve"> PAGEREF _Toc509786196 \h </w:instrText>
         </w:r>
         <w:r>
           <w:rPr>
@@ -13628,13 +14341,84 @@
           <w:tab w:val="right" w:leader="dot" w:pos="9350"/>
         </w:tabs>
         <w:rPr>
-          <w:rFonts w:ascii="Calibri" w:hAnsi="Calibri"/>
+          <w:rFonts w:asciiTheme="minorHAnsi" w:eastAsiaTheme="minorEastAsia" w:hAnsiTheme="minorHAnsi" w:cstheme="minorBidi"/>
           <w:noProof/>
           <w:sz w:val="22"/>
           <w:szCs w:val="22"/>
         </w:rPr>
       </w:pPr>
-      <w:hyperlink w:anchor="_Toc506809826" w:history="1">
+      <w:hyperlink w:anchor="_Toc509786197" w:history="1">
+        <w:r>
+          <w:rPr>
+            <w:rStyle w:val="Hyperlink"/>
+            <w:noProof/>
+          </w:rPr>
+          <w:t>Figure 4 Outline of the loader’s logic (provided by Dr. Bobbie).</w:t>
+        </w:r>
+        <w:r>
+          <w:rPr>
+            <w:noProof/>
+            <w:webHidden/>
+          </w:rPr>
+          <w:tab/>
+        </w:r>
+        <w:r>
+          <w:rPr>
+            <w:noProof/>
+            <w:webHidden/>
+          </w:rPr>
+          <w:fldChar w:fldCharType="begin"/>
+        </w:r>
+        <w:r>
+          <w:rPr>
+            <w:noProof/>
+            <w:webHidden/>
+          </w:rPr>
+          <w:instrText xml:space="preserve"> PAGEREF _Toc509786197 \h </w:instrText>
+        </w:r>
+        <w:r>
+          <w:rPr>
+            <w:noProof/>
+            <w:webHidden/>
+          </w:rPr>
+        </w:r>
+        <w:r>
+          <w:rPr>
+            <w:noProof/>
+            <w:webHidden/>
+          </w:rPr>
+          <w:fldChar w:fldCharType="separate"/>
+        </w:r>
+        <w:r>
+          <w:rPr>
+            <w:noProof/>
+            <w:webHidden/>
+          </w:rPr>
+          <w:t>9</w:t>
+        </w:r>
+        <w:r>
+          <w:rPr>
+            <w:noProof/>
+            <w:webHidden/>
+          </w:rPr>
+          <w:fldChar w:fldCharType="end"/>
+        </w:r>
+      </w:hyperlink>
+    </w:p>
+    <w:p>
+      <w:pPr>
+        <w:pStyle w:val="TableofFigures"/>
+        <w:tabs>
+          <w:tab w:val="right" w:leader="dot" w:pos="9350"/>
+        </w:tabs>
+        <w:rPr>
+          <w:rFonts w:asciiTheme="minorHAnsi" w:eastAsiaTheme="minorEastAsia" w:hAnsiTheme="minorHAnsi" w:cstheme="minorBidi"/>
+          <w:noProof/>
+          <w:sz w:val="22"/>
+          <w:szCs w:val="22"/>
+        </w:rPr>
+      </w:pPr>
+      <w:hyperlink w:anchor="_Toc509786198" w:history="1">
         <w:r>
           <w:rPr>
             <w:rStyle w:val="Hyperlink"/>
@@ -13661,7 +14445,7 @@
             <w:noProof/>
             <w:webHidden/>
           </w:rPr>
-          <w:instrText xml:space="preserve"> PAGEREF _Toc506809826 \h </w:instrText>
+          <w:instrText xml:space="preserve"> PAGEREF _Toc509786198 \h </w:instrText>
         </w:r>
         <w:r>
           <w:rPr>
@@ -13699,13 +14483,13 @@
           <w:tab w:val="right" w:leader="dot" w:pos="9350"/>
         </w:tabs>
         <w:rPr>
-          <w:rFonts w:ascii="Calibri" w:hAnsi="Calibri"/>
+          <w:rFonts w:asciiTheme="minorHAnsi" w:eastAsiaTheme="minorEastAsia" w:hAnsiTheme="minorHAnsi" w:cstheme="minorBidi"/>
           <w:noProof/>
           <w:sz w:val="22"/>
           <w:szCs w:val="22"/>
         </w:rPr>
       </w:pPr>
-      <w:hyperlink w:anchor="_Toc506809827" w:history="1">
+      <w:hyperlink w:anchor="_Toc509786199" w:history="1">
         <w:r>
           <w:rPr>
             <w:rStyle w:val="Hyperlink"/>
@@ -13732,78 +14516,7 @@
             <w:noProof/>
             <w:webHidden/>
           </w:rPr>
-          <w:instrText xml:space="preserve"> PAGEREF _Toc506809827 \h </w:instrText>
-        </w:r>
-        <w:r>
-          <w:rPr>
-            <w:noProof/>
-            <w:webHidden/>
-          </w:rPr>
-        </w:r>
-        <w:r>
-          <w:rPr>
-            <w:noProof/>
-            <w:webHidden/>
-          </w:rPr>
-          <w:fldChar w:fldCharType="separate"/>
-        </w:r>
-        <w:r>
-          <w:rPr>
-            <w:noProof/>
-            <w:webHidden/>
-          </w:rPr>
-          <w:t>13</w:t>
-        </w:r>
-        <w:r>
-          <w:rPr>
-            <w:noProof/>
-            <w:webHidden/>
-          </w:rPr>
-          <w:fldChar w:fldCharType="end"/>
-        </w:r>
-      </w:hyperlink>
-    </w:p>
-    <w:p>
-      <w:pPr>
-        <w:pStyle w:val="TableofFigures"/>
-        <w:tabs>
-          <w:tab w:val="right" w:leader="dot" w:pos="9350"/>
-        </w:tabs>
-        <w:rPr>
-          <w:rFonts w:ascii="Calibri" w:hAnsi="Calibri"/>
-          <w:noProof/>
-          <w:sz w:val="22"/>
-          <w:szCs w:val="22"/>
-        </w:rPr>
-      </w:pPr>
-      <w:hyperlink w:anchor="_Toc506809828" w:history="1">
-        <w:r>
-          <w:rPr>
-            <w:rStyle w:val="Hyperlink"/>
-            <w:noProof/>
-          </w:rPr>
-          <w:t>Figure 7 The suggested structure of the PCB (provided by Dr. Bobbie).</w:t>
-        </w:r>
-        <w:r>
-          <w:rPr>
-            <w:noProof/>
-            <w:webHidden/>
-          </w:rPr>
-          <w:tab/>
-        </w:r>
-        <w:r>
-          <w:rPr>
-            <w:noProof/>
-            <w:webHidden/>
-          </w:rPr>
-          <w:fldChar w:fldCharType="begin"/>
-        </w:r>
-        <w:r>
-          <w:rPr>
-            <w:noProof/>
-            <w:webHidden/>
-          </w:rPr>
-          <w:instrText xml:space="preserve"> PAGEREF _Toc506809828 \h </w:instrText>
+          <w:instrText xml:space="preserve"> PAGEREF _Toc509786199 \h </w:instrText>
         </w:r>
         <w:r>
           <w:rPr>
@@ -13835,6 +14548,77 @@
       </w:hyperlink>
     </w:p>
     <w:p>
+      <w:pPr>
+        <w:pStyle w:val="TableofFigures"/>
+        <w:tabs>
+          <w:tab w:val="right" w:leader="dot" w:pos="9350"/>
+        </w:tabs>
+        <w:rPr>
+          <w:rFonts w:asciiTheme="minorHAnsi" w:eastAsiaTheme="minorEastAsia" w:hAnsiTheme="minorHAnsi" w:cstheme="minorBidi"/>
+          <w:noProof/>
+          <w:sz w:val="22"/>
+          <w:szCs w:val="22"/>
+        </w:rPr>
+      </w:pPr>
+      <w:hyperlink w:anchor="_Toc509786200" w:history="1">
+        <w:r>
+          <w:rPr>
+            <w:rStyle w:val="Hyperlink"/>
+            <w:noProof/>
+          </w:rPr>
+          <w:t>Figure 7 The suggested structure of the PCB (provided by Dr. Bobbie).</w:t>
+        </w:r>
+        <w:r>
+          <w:rPr>
+            <w:noProof/>
+            <w:webHidden/>
+          </w:rPr>
+          <w:tab/>
+        </w:r>
+        <w:r>
+          <w:rPr>
+            <w:noProof/>
+            <w:webHidden/>
+          </w:rPr>
+          <w:fldChar w:fldCharType="begin"/>
+        </w:r>
+        <w:r>
+          <w:rPr>
+            <w:noProof/>
+            <w:webHidden/>
+          </w:rPr>
+          <w:instrText xml:space="preserve"> PAGEREF _Toc509786200 \h </w:instrText>
+        </w:r>
+        <w:r>
+          <w:rPr>
+            <w:noProof/>
+            <w:webHidden/>
+          </w:rPr>
+        </w:r>
+        <w:r>
+          <w:rPr>
+            <w:noProof/>
+            <w:webHidden/>
+          </w:rPr>
+          <w:fldChar w:fldCharType="separate"/>
+        </w:r>
+        <w:r>
+          <w:rPr>
+            <w:noProof/>
+            <w:webHidden/>
+          </w:rPr>
+          <w:t>14</w:t>
+        </w:r>
+        <w:r>
+          <w:rPr>
+            <w:noProof/>
+            <w:webHidden/>
+          </w:rPr>
+          <w:fldChar w:fldCharType="end"/>
+        </w:r>
+      </w:hyperlink>
+    </w:p>
+    <w:p>
       <w:r>
         <w:fldChar w:fldCharType="end"/>
       </w:r>
@@ -13916,25 +14700,7 @@
           <w:sz w:val="24"/>
           <w:szCs w:val="24"/>
         </w:rPr>
-        <w:t xml:space="preserve">Conditional </w:t>
-      </w:r>
-      <w:proofErr w:type="gramStart"/>
-      <w:r>
-        <w:rPr>
-          <w:rFonts w:ascii="Times New Roman" w:hAnsi="Times New Roman"/>
-          <w:sz w:val="24"/>
-          <w:szCs w:val="24"/>
-        </w:rPr>
-        <w:t>Branch  and</w:t>
-      </w:r>
-      <w:proofErr w:type="gramEnd"/>
-      <w:r>
-        <w:rPr>
-          <w:rFonts w:ascii="Times New Roman" w:hAnsi="Times New Roman"/>
-          <w:sz w:val="24"/>
-          <w:szCs w:val="24"/>
-        </w:rPr>
-        <w:t xml:space="preserve"> Immediate format</w:t>
+        <w:t>Conditional Branch and Immediate format</w:t>
       </w:r>
     </w:p>
     <w:p>
@@ -14240,7 +15006,7 @@
               <mc:AlternateContent>
                 <mc:Choice Requires="wps">
                   <w:drawing>
-                    <wp:anchor distT="0" distB="0" distL="114299" distR="114299" simplePos="0" relativeHeight="251655168" behindDoc="0" locked="0" layoutInCell="1" allowOverlap="1">
+                    <wp:anchor distT="0" distB="0" distL="114299" distR="114299" simplePos="0" relativeHeight="251648000" behindDoc="0" locked="0" layoutInCell="1" allowOverlap="1">
                       <wp:simplePos x="0" y="0"/>
                       <wp:positionH relativeFrom="column">
                         <wp:posOffset>502919</wp:posOffset>
@@ -14301,7 +15067,7 @@
                 </mc:Choice>
                 <mc:Fallback>
                   <w:pict>
-                    <v:line w14:anchorId="63C87237" id="Line 7" o:spid="_x0000_s1026" style="position:absolute;z-index:251655168;visibility:visible;mso-wrap-style:square;mso-width-percent:0;mso-height-percent:0;mso-wrap-distance-left:3.17497mm;mso-wrap-distance-top:0;mso-wrap-distance-right:3.17497mm;mso-wrap-distance-bottom:0;mso-position-horizontal:absolute;mso-position-horizontal-relative:text;mso-position-vertical:absolute;mso-position-vertical-relative:text;mso-width-percent:0;mso-height-percent:0;mso-width-relative:page;mso-height-relative:page" from="39.6pt,1.65pt" to="39.6pt,10.65pt" o:gfxdata="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"/>
+                    <v:line w14:anchorId="552D4D3A" id="Line 7" o:spid="_x0000_s1026" style="position:absolute;z-index:251648000;visibility:visible;mso-wrap-style:square;mso-width-percent:0;mso-height-percent:0;mso-wrap-distance-left:3.17497mm;mso-wrap-distance-top:0;mso-wrap-distance-right:3.17497mm;mso-wrap-distance-bottom:0;mso-position-horizontal:absolute;mso-position-horizontal-relative:text;mso-position-vertical:absolute;mso-position-vertical-relative:text;mso-width-percent:0;mso-height-percent:0;mso-width-relative:page;mso-height-relative:page" from="39.6pt,1.65pt" to="39.6pt,10.65pt" o:gfxdata="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"/>
                   </w:pict>
                 </mc:Fallback>
               </mc:AlternateContent>
@@ -14814,18 +15580,8 @@
           <w:sz w:val="24"/>
           <w:szCs w:val="24"/>
         </w:rPr>
-        <w:t xml:space="preserve">An indirect Address is calculated </w:t>
-      </w:r>
-      <w:proofErr w:type="gramStart"/>
-      <w:r>
-        <w:rPr>
-          <w:rFonts w:ascii="Times New Roman" w:hAnsi="Times New Roman"/>
-          <w:sz w:val="24"/>
-          <w:szCs w:val="24"/>
-        </w:rPr>
-        <w:t>as :</w:t>
-      </w:r>
-      <w:proofErr w:type="gramEnd"/>
+        <w:t>An indirect Address is calculated as:</w:t>
+      </w:r>
     </w:p>
     <w:p>
       <w:pPr>
@@ -15541,25 +16297,23 @@
           <w:sz w:val="24"/>
           <w:szCs w:val="24"/>
         </w:rPr>
-        <w:t xml:space="preserve">There are 16 registers; each of </w:t>
-      </w:r>
-      <w:proofErr w:type="gramStart"/>
+        <w:t>There are 16 registers; each of 32</w:t>
+      </w:r>
       <w:r>
         <w:rPr>
           <w:rFonts w:ascii="Times New Roman" w:hAnsi="Times New Roman"/>
           <w:sz w:val="24"/>
           <w:szCs w:val="24"/>
         </w:rPr>
-        <w:t>32 bit</w:t>
-      </w:r>
-      <w:proofErr w:type="gramEnd"/>
+        <w:t>-</w:t>
+      </w:r>
       <w:r>
         <w:rPr>
           <w:rFonts w:ascii="Times New Roman" w:hAnsi="Times New Roman"/>
           <w:sz w:val="24"/>
           <w:szCs w:val="24"/>
         </w:rPr>
-        <w:t xml:space="preserve"> long. </w:t>
+        <w:t xml:space="preserve">bit long. </w:t>
       </w:r>
     </w:p>
     <w:p>
@@ -17930,34 +18684,16 @@
       </w:r>
       <w:bookmarkEnd w:id="39"/>
     </w:p>
+    <w:p/>
     <w:bookmarkStart w:id="40" w:name="_MON_1583522992"/>
     <w:bookmarkEnd w:id="40"/>
     <w:p>
       <w:r>
         <w:object w:dxaOrig="8728" w:dyaOrig="9471">
-          <v:shapetype id="_x0000_t75" coordsize="21600,21600" o:spt="75" o:preferrelative="t" path="m@4@5l@4@11@9@11@9@5xe" filled="f" stroked="f">
-            <v:stroke joinstyle="miter"/>
-            <v:formulas>
-              <v:f eqn="if lineDrawn pixelLineWidth 0"/>
-              <v:f eqn="sum @0 1 0"/>
-              <v:f eqn="sum 0 0 @1"/>
-              <v:f eqn="prod @2 1 2"/>
-              <v:f eqn="prod @3 21600 pixelWidth"/>
-              <v:f eqn="prod @3 21600 pixelHeight"/>
-              <v:f eqn="sum @0 0 1"/>
-              <v:f eqn="prod @6 1 2"/>
-              <v:f eqn="prod @7 21600 pixelWidth"/>
-              <v:f eqn="sum @8 21600 0"/>
-              <v:f eqn="prod @7 21600 pixelHeight"/>
-              <v:f eqn="sum @10 21600 0"/>
-            </v:formulas>
-            <v:path o:extrusionok="f" gradientshapeok="t" o:connecttype="rect"/>
-            <o:lock v:ext="edit" aspectratio="t"/>
-          </v:shapetype>
           <v:shape id="_x0000_i1025" type="#_x0000_t75" style="width:436.5pt;height:473.25pt" o:ole="">
-            <v:imagedata r:id="rId20" o:title=""/>
+            <v:imagedata r:id="rId26" o:title=""/>
           </v:shape>
-          <o:OLEObject Type="Embed" ProgID="Excel.Sheet.12" ShapeID="_x0000_i1025" DrawAspect="Content" ObjectID="_1583527041" r:id="rId21"/>
+          <o:OLEObject Type="Embed" ProgID="Excel.Sheet.12" ShapeID="_x0000_i1025" DrawAspect="Content" ObjectID="_1583541162" r:id="rId27"/>
         </w:object>
       </w:r>
     </w:p>
@@ -17975,15 +18711,16 @@
       </w:r>
       <w:bookmarkEnd w:id="41"/>
     </w:p>
+    <w:p/>
     <w:bookmarkStart w:id="42" w:name="_MON_1583523428"/>
     <w:bookmarkEnd w:id="42"/>
     <w:p>
       <w:r>
         <w:object w:dxaOrig="8521" w:dyaOrig="9471">
           <v:shape id="_x0000_i1026" type="#_x0000_t75" style="width:426pt;height:473.25pt" o:ole="">
-            <v:imagedata r:id="rId22" o:title=""/>
+            <v:imagedata r:id="rId28" o:title=""/>
           </v:shape>
-          <o:OLEObject Type="Embed" ProgID="Excel.Sheet.12" ShapeID="_x0000_i1026" DrawAspect="Content" ObjectID="_1583527042" r:id="rId23"/>
+          <o:OLEObject Type="Embed" ProgID="Excel.Sheet.12" ShapeID="_x0000_i1026" DrawAspect="Content" ObjectID="_1583541163" r:id="rId29"/>
         </w:object>
       </w:r>
     </w:p>
@@ -18001,15 +18738,16 @@
       </w:r>
       <w:bookmarkEnd w:id="43"/>
     </w:p>
+    <w:p/>
     <w:bookmarkStart w:id="44" w:name="_MON_1583523677"/>
     <w:bookmarkEnd w:id="44"/>
     <w:p>
       <w:r>
-        <w:object w:dxaOrig="7948" w:dyaOrig="9471">
-          <v:shape id="_x0000_i1027" type="#_x0000_t75" style="width:397.5pt;height:473.25pt" o:ole="">
-            <v:imagedata r:id="rId24" o:title=""/>
+        <w:object w:dxaOrig="8459" w:dyaOrig="9471">
+          <v:shape id="_x0000_i1057" type="#_x0000_t75" style="width:423pt;height:473.25pt" o:ole="">
+            <v:imagedata r:id="rId30" o:title=""/>
           </v:shape>
-          <o:OLEObject Type="Embed" ProgID="Excel.Sheet.12" ShapeID="_x0000_i1027" DrawAspect="Content" ObjectID="_1583527043" r:id="rId25"/>
+          <o:OLEObject Type="Embed" ProgID="Excel.Sheet.12" ShapeID="_x0000_i1057" DrawAspect="Content" ObjectID="_1583541164" r:id="rId31"/>
         </w:object>
       </w:r>
     </w:p>
@@ -18027,23 +18765,24 @@
       </w:r>
       <w:bookmarkEnd w:id="45"/>
     </w:p>
+    <w:p/>
     <w:bookmarkStart w:id="46" w:name="_MON_1583523826"/>
     <w:bookmarkEnd w:id="46"/>
     <w:p>
       <w:r>
         <w:object w:dxaOrig="8681" w:dyaOrig="9471">
           <v:shape id="_x0000_i1032" type="#_x0000_t75" style="width:434.25pt;height:473.25pt" o:ole="">
-            <v:imagedata r:id="rId26" o:title=""/>
+            <v:imagedata r:id="rId32" o:title=""/>
           </v:shape>
-          <o:OLEObject Type="Embed" ProgID="Excel.Sheet.12" ShapeID="_x0000_i1032" DrawAspect="Content" ObjectID="_1583527044" r:id="rId27"/>
+          <o:OLEObject Type="Embed" ProgID="Excel.Sheet.12" ShapeID="_x0000_i1032" DrawAspect="Content" ObjectID="_1583541165" r:id="rId33"/>
         </w:object>
       </w:r>
     </w:p>
     <w:sectPr>
-      <w:headerReference w:type="default" r:id="rId28"/>
-      <w:footerReference w:type="default" r:id="rId29"/>
-      <w:headerReference w:type="first" r:id="rId30"/>
-      <w:footerReference w:type="first" r:id="rId31"/>
+      <w:headerReference w:type="default" r:id="rId34"/>
+      <w:footerReference w:type="default" r:id="rId35"/>
+      <w:headerReference w:type="first" r:id="rId36"/>
+      <w:footerReference w:type="first" r:id="rId37"/>
       <w:pgSz w:w="12240" w:h="15840" w:code="1"/>
       <w:pgMar w:top="1440" w:right="1440" w:bottom="1440" w:left="1440" w:header="720" w:footer="720" w:gutter="0"/>
       <w:cols w:space="720"/>
@@ -21537,7 +22276,7 @@
 </file>
 
 <file path=customXml/itemProps1.xml><?xml version="1.0" encoding="utf-8"?>
-<ds:datastoreItem xmlns:ds="http://schemas.openxmlformats.org/officeDocument/2006/customXml" ds:itemID="{5F1E4D3B-C521-46E4-978B-10E01F4ACB16}">
+<ds:datastoreItem xmlns:ds="http://schemas.openxmlformats.org/officeDocument/2006/customXml" ds:itemID="{DD29B45F-574B-41BC-9BC4-3A257D33C739}">
   <ds:schemaRefs>
     <ds:schemaRef ds:uri="http://schemas.openxmlformats.org/officeDocument/2006/bibliography"/>
   </ds:schemaRefs>

</xml_diff>